<commit_message>
intro & methods updates
</commit_message>
<xml_diff>
--- a/Introduction - with formatting.docx
+++ b/Introduction - with formatting.docx
@@ -2567,7 +2567,41 @@
           <w:sz w:val="24"/>
           <w:szCs w:val="24"/>
         </w:rPr>
-        <w:t>, Keyβer, &amp; Steinberger, 2020).</w:t>
+        <w:t xml:space="preserve">, </w:t>
+      </w:r>
+      <w:proofErr w:type="spellStart"/>
+      <w:r>
+        <w:rPr>
+          <w:rFonts w:ascii="Times New Roman" w:hAnsi="Times New Roman" w:cs="Times New Roman"/>
+          <w:sz w:val="24"/>
+          <w:szCs w:val="24"/>
+        </w:rPr>
+        <w:t>Key</w:t>
+      </w:r>
+      <w:r>
+        <w:rPr>
+          <w:rFonts w:ascii="Times New Roman" w:hAnsi="Times New Roman" w:cs="Times New Roman"/>
+          <w:sz w:val="24"/>
+          <w:szCs w:val="24"/>
+        </w:rPr>
+        <w:t>ß</w:t>
+      </w:r>
+      <w:r>
+        <w:rPr>
+          <w:rFonts w:ascii="Times New Roman" w:hAnsi="Times New Roman" w:cs="Times New Roman"/>
+          <w:sz w:val="24"/>
+          <w:szCs w:val="24"/>
+        </w:rPr>
+        <w:t>er</w:t>
+      </w:r>
+      <w:proofErr w:type="spellEnd"/>
+      <w:r>
+        <w:rPr>
+          <w:rFonts w:ascii="Times New Roman" w:hAnsi="Times New Roman" w:cs="Times New Roman"/>
+          <w:sz w:val="24"/>
+          <w:szCs w:val="24"/>
+        </w:rPr>
+        <w:t>, &amp; Steinberger, 2020).</w:t>
       </w:r>
       <w:r>
         <w:rPr>
@@ -2676,16 +2710,7 @@
           <w:sz w:val="24"/>
           <w:szCs w:val="24"/>
         </w:rPr>
-        <w:t xml:space="preserve">psychology already has an established history of developing interventions aimed at encouraging people to adopt more </w:t>
-      </w:r>
-      <w:proofErr w:type="gramStart"/>
-      <w:r>
-        <w:rPr>
-          <w:rFonts w:ascii="Times New Roman" w:hAnsi="Times New Roman" w:cs="Times New Roman"/>
-          <w:sz w:val="24"/>
-          <w:szCs w:val="24"/>
-        </w:rPr>
-        <w:t>environmentally-</w:t>
+        <w:t>psychology already has an established history of developing interventions aimed at encouraging people to adopt more environmentally-</w:t>
       </w:r>
       <w:r>
         <w:rPr>
@@ -2695,7 +2720,6 @@
         </w:rPr>
         <w:t>friendly</w:t>
       </w:r>
-      <w:proofErr w:type="gramEnd"/>
       <w:r>
         <w:rPr>
           <w:rFonts w:ascii="Times New Roman" w:hAnsi="Times New Roman" w:cs="Times New Roman"/>
@@ -3136,25 +3160,7 @@
           <w:sz w:val="24"/>
           <w:szCs w:val="24"/>
         </w:rPr>
-        <w:t xml:space="preserve">There are several strengths of </w:t>
-      </w:r>
-      <w:proofErr w:type="gramStart"/>
-      <w:r>
-        <w:rPr>
-          <w:rFonts w:ascii="Times New Roman" w:hAnsi="Times New Roman" w:cs="Times New Roman"/>
-          <w:sz w:val="24"/>
-          <w:szCs w:val="24"/>
-        </w:rPr>
-        <w:t>norm</w:t>
-      </w:r>
-      <w:proofErr w:type="gramEnd"/>
-      <w:r>
-        <w:rPr>
-          <w:rFonts w:ascii="Times New Roman" w:hAnsi="Times New Roman" w:cs="Times New Roman"/>
-          <w:sz w:val="24"/>
-          <w:szCs w:val="24"/>
-        </w:rPr>
-        <w:t xml:space="preserve"> interventions that make them </w:t>
+        <w:t xml:space="preserve">There are several strengths of norm interventions that make them </w:t>
       </w:r>
       <w:r>
         <w:rPr>
@@ -3202,25 +3208,7 @@
           <w:sz w:val="24"/>
           <w:szCs w:val="24"/>
         </w:rPr>
-        <w:t xml:space="preserve"> to produce significant increases in people’s willingness to adopt more </w:t>
-      </w:r>
-      <w:proofErr w:type="gramStart"/>
-      <w:r>
-        <w:rPr>
-          <w:rFonts w:ascii="Times New Roman" w:hAnsi="Times New Roman" w:cs="Times New Roman"/>
-          <w:sz w:val="24"/>
-          <w:szCs w:val="24"/>
-        </w:rPr>
-        <w:t>environmentally-friendly</w:t>
-      </w:r>
-      <w:proofErr w:type="gramEnd"/>
-      <w:r>
-        <w:rPr>
-          <w:rFonts w:ascii="Times New Roman" w:hAnsi="Times New Roman" w:cs="Times New Roman"/>
-          <w:sz w:val="24"/>
-          <w:szCs w:val="24"/>
-        </w:rPr>
-        <w:t xml:space="preserve"> practices across a number of different behaviors (e.g., recycling, conserving water and energy, and reusing towels) (Goldstein et al., 2008; </w:t>
+        <w:t xml:space="preserve"> to produce significant increases in people’s willingness to adopt more environmentally-friendly practices across a number of different behaviors (e.g., recycling, conserving water and energy, and reusing towels) (Goldstein et al., 2008; </w:t>
       </w:r>
       <w:proofErr w:type="spellStart"/>
       <w:r>
@@ -3238,33 +3226,15 @@
           <w:sz w:val="24"/>
           <w:szCs w:val="24"/>
         </w:rPr>
-        <w:t xml:space="preserve"> et al., 2007; Nolan et al., 2008; Schultz, 1999). Additionally, </w:t>
-      </w:r>
-      <w:proofErr w:type="gramStart"/>
-      <w:r>
-        <w:rPr>
-          <w:rFonts w:ascii="Times New Roman" w:hAnsi="Times New Roman" w:cs="Times New Roman"/>
-          <w:sz w:val="24"/>
-          <w:szCs w:val="24"/>
-        </w:rPr>
-        <w:t>n</w:t>
-      </w:r>
-      <w:r>
-        <w:rPr>
-          <w:rFonts w:ascii="Times New Roman" w:hAnsi="Times New Roman" w:cs="Times New Roman"/>
-          <w:sz w:val="24"/>
-          <w:szCs w:val="24"/>
-        </w:rPr>
-        <w:t>orm</w:t>
-      </w:r>
-      <w:proofErr w:type="gramEnd"/>
-      <w:r>
-        <w:rPr>
-          <w:rFonts w:ascii="Times New Roman" w:hAnsi="Times New Roman" w:cs="Times New Roman"/>
-          <w:sz w:val="24"/>
-          <w:szCs w:val="24"/>
-        </w:rPr>
-        <w:t xml:space="preserve"> interventions are low</w:t>
+        <w:t xml:space="preserve"> et al., 2007; Nolan et al., 2008; Schultz, 1999). Additionally, n</w:t>
+      </w:r>
+      <w:r>
+        <w:rPr>
+          <w:rFonts w:ascii="Times New Roman" w:hAnsi="Times New Roman" w:cs="Times New Roman"/>
+          <w:sz w:val="24"/>
+          <w:szCs w:val="24"/>
+        </w:rPr>
+        <w:t>orm interventions are low</w:t>
       </w:r>
       <w:r>
         <w:rPr>
@@ -3461,23 +3431,13 @@
         </w:rPr>
         <w:t xml:space="preserve">suggests that there is room for </w:t>
       </w:r>
-      <w:proofErr w:type="gramStart"/>
-      <w:r>
-        <w:rPr>
-          <w:rFonts w:ascii="Times New Roman" w:hAnsi="Times New Roman" w:cs="Times New Roman"/>
-          <w:sz w:val="24"/>
-          <w:szCs w:val="24"/>
-        </w:rPr>
-        <w:t>norm</w:t>
-      </w:r>
-      <w:proofErr w:type="gramEnd"/>
-      <w:r>
-        <w:rPr>
-          <w:rFonts w:ascii="Times New Roman" w:hAnsi="Times New Roman" w:cs="Times New Roman"/>
-          <w:sz w:val="24"/>
-          <w:szCs w:val="24"/>
-        </w:rPr>
-        <w:t xml:space="preserve"> interventions to be improved upon</w:t>
+      <w:r>
+        <w:rPr>
+          <w:rFonts w:ascii="Times New Roman" w:hAnsi="Times New Roman" w:cs="Times New Roman"/>
+          <w:sz w:val="24"/>
+          <w:szCs w:val="24"/>
+        </w:rPr>
+        <w:t>norm interventions to be improved upon</w:t>
       </w:r>
       <w:r>
         <w:rPr>
@@ -4497,7 +4457,6 @@
         </w:rPr>
         <w:t xml:space="preserve">, &amp; Mertens, 2020). Descriptive norms were more consistently related to pro-environmental outcomes </w:t>
       </w:r>
-      <w:proofErr w:type="gramStart"/>
       <w:r>
         <w:rPr>
           <w:rFonts w:ascii="Times New Roman" w:hAnsi="Times New Roman" w:cs="Times New Roman"/>
@@ -4520,16 +4479,7 @@
           <w:sz w:val="24"/>
           <w:szCs w:val="24"/>
         </w:rPr>
-        <w:t>were</w:t>
-      </w:r>
-      <w:proofErr w:type="gramEnd"/>
-      <w:r>
-        <w:rPr>
-          <w:rFonts w:ascii="Times New Roman" w:hAnsi="Times New Roman" w:cs="Times New Roman"/>
-          <w:sz w:val="24"/>
-          <w:szCs w:val="24"/>
-        </w:rPr>
-        <w:t xml:space="preserve"> </w:t>
+        <w:t xml:space="preserve">were </w:t>
       </w:r>
       <w:r>
         <w:rPr>
@@ -5112,7 +5062,23 @@
           <w:sz w:val="24"/>
           <w:szCs w:val="24"/>
         </w:rPr>
-        <w:t xml:space="preserve"> consistently, positively predict willingness to engage in pro-environmental behaviors (Ghazali et al., 2019; </w:t>
+        <w:t xml:space="preserve"> consistently</w:t>
+      </w:r>
+      <w:r>
+        <w:rPr>
+          <w:rFonts w:ascii="Times New Roman" w:hAnsi="Times New Roman" w:cs="Times New Roman"/>
+          <w:sz w:val="24"/>
+          <w:szCs w:val="24"/>
+        </w:rPr>
+        <w:t xml:space="preserve"> and</w:t>
+      </w:r>
+      <w:r>
+        <w:rPr>
+          <w:rFonts w:ascii="Times New Roman" w:hAnsi="Times New Roman" w:cs="Times New Roman"/>
+          <w:sz w:val="24"/>
+          <w:szCs w:val="24"/>
+        </w:rPr>
+        <w:t xml:space="preserve"> positively predict willingness to engage in pro-environmental behaviors (Ghazali et al., 2019; </w:t>
       </w:r>
       <w:proofErr w:type="spellStart"/>
       <w:r>
@@ -6845,25 +6811,7 @@
           <w:sz w:val="24"/>
           <w:szCs w:val="24"/>
         </w:rPr>
-        <w:t xml:space="preserve"> from engaging in more </w:t>
-      </w:r>
-      <w:proofErr w:type="gramStart"/>
-      <w:r>
-        <w:rPr>
-          <w:rFonts w:ascii="Times New Roman" w:hAnsi="Times New Roman" w:cs="Times New Roman"/>
-          <w:sz w:val="24"/>
-          <w:szCs w:val="24"/>
-        </w:rPr>
-        <w:t>environmentally-friendly</w:t>
-      </w:r>
-      <w:proofErr w:type="gramEnd"/>
-      <w:r>
-        <w:rPr>
-          <w:rFonts w:ascii="Times New Roman" w:hAnsi="Times New Roman" w:cs="Times New Roman"/>
-          <w:sz w:val="24"/>
-          <w:szCs w:val="24"/>
-        </w:rPr>
-        <w:t xml:space="preserve"> </w:t>
+        <w:t xml:space="preserve"> from engaging in more environmentally-friendly </w:t>
       </w:r>
       <w:r>
         <w:rPr>
@@ -7043,33 +6991,15 @@
           <w:sz w:val="24"/>
           <w:szCs w:val="24"/>
         </w:rPr>
-        <w:t xml:space="preserve">I propose that </w:t>
-      </w:r>
-      <w:proofErr w:type="gramStart"/>
-      <w:r>
-        <w:rPr>
-          <w:rFonts w:ascii="Times New Roman" w:hAnsi="Times New Roman" w:cs="Times New Roman"/>
-          <w:sz w:val="24"/>
-          <w:szCs w:val="24"/>
-        </w:rPr>
-        <w:t>n</w:t>
-      </w:r>
-      <w:r>
-        <w:rPr>
-          <w:rFonts w:ascii="Times New Roman" w:hAnsi="Times New Roman" w:cs="Times New Roman"/>
-          <w:sz w:val="24"/>
-          <w:szCs w:val="24"/>
-        </w:rPr>
-        <w:t>orm</w:t>
-      </w:r>
-      <w:proofErr w:type="gramEnd"/>
-      <w:r>
-        <w:rPr>
-          <w:rFonts w:ascii="Times New Roman" w:hAnsi="Times New Roman" w:cs="Times New Roman"/>
-          <w:sz w:val="24"/>
-          <w:szCs w:val="24"/>
-        </w:rPr>
-        <w:t xml:space="preserve"> interventions could </w:t>
+        <w:t>I propose that n</w:t>
+      </w:r>
+      <w:r>
+        <w:rPr>
+          <w:rFonts w:ascii="Times New Roman" w:hAnsi="Times New Roman" w:cs="Times New Roman"/>
+          <w:sz w:val="24"/>
+          <w:szCs w:val="24"/>
+        </w:rPr>
+        <w:t xml:space="preserve">orm interventions could </w:t>
       </w:r>
       <w:r>
         <w:rPr>
@@ -7719,7 +7649,23 @@
           <w:sz w:val="24"/>
           <w:szCs w:val="24"/>
         </w:rPr>
-        <w:t>to comply with the norm, and whether people perceive the norm as appealing to universal moral principles (</w:t>
+        <w:t>to comply with the norm,</w:t>
+      </w:r>
+      <w:r>
+        <w:rPr>
+          <w:rFonts w:ascii="Times New Roman" w:hAnsi="Times New Roman" w:cs="Times New Roman"/>
+          <w:sz w:val="24"/>
+          <w:szCs w:val="24"/>
+        </w:rPr>
+        <w:t xml:space="preserve"> whether complying with the norm goes against one’s self-interest,</w:t>
+      </w:r>
+      <w:r>
+        <w:rPr>
+          <w:rFonts w:ascii="Times New Roman" w:hAnsi="Times New Roman" w:cs="Times New Roman"/>
+          <w:sz w:val="24"/>
+          <w:szCs w:val="24"/>
+        </w:rPr>
+        <w:t xml:space="preserve"> and whether people perceive the norm as appealing to universal moral principles (</w:t>
       </w:r>
       <w:proofErr w:type="spellStart"/>
       <w:r>
@@ -7779,6 +7725,7 @@
           <w:sz w:val="24"/>
           <w:szCs w:val="24"/>
         </w:rPr>
+        <w:lastRenderedPageBreak/>
         <w:t>using distinct</w:t>
       </w:r>
       <w:r>
@@ -7795,16 +7742,7 @@
           <w:sz w:val="24"/>
           <w:szCs w:val="24"/>
         </w:rPr>
-        <w:t xml:space="preserve">descriptive norms, conventions, social norms, and moral </w:t>
-      </w:r>
-      <w:r>
-        <w:rPr>
-          <w:rFonts w:ascii="Times New Roman" w:hAnsi="Times New Roman" w:cs="Times New Roman"/>
-          <w:sz w:val="24"/>
-          <w:szCs w:val="24"/>
-        </w:rPr>
-        <w:lastRenderedPageBreak/>
-        <w:t>norms</w:t>
+        <w:t>descriptive norms, conventions, social norms, and moral norms</w:t>
       </w:r>
       <w:r>
         <w:rPr>
@@ -7884,25 +7822,7 @@
           <w:sz w:val="24"/>
           <w:szCs w:val="24"/>
         </w:rPr>
-        <w:t xml:space="preserve">, 2006). People conform with a descriptive norm when they expect a majority of other people to also conform and when they </w:t>
-      </w:r>
-      <w:proofErr w:type="gramStart"/>
-      <w:r>
-        <w:rPr>
-          <w:rFonts w:ascii="Times New Roman" w:hAnsi="Times New Roman" w:cs="Times New Roman"/>
-          <w:sz w:val="24"/>
-          <w:szCs w:val="24"/>
-        </w:rPr>
-        <w:t>have a preference for</w:t>
-      </w:r>
-      <w:proofErr w:type="gramEnd"/>
-      <w:r>
-        <w:rPr>
-          <w:rFonts w:ascii="Times New Roman" w:hAnsi="Times New Roman" w:cs="Times New Roman"/>
-          <w:sz w:val="24"/>
-          <w:szCs w:val="24"/>
-        </w:rPr>
-        <w:t xml:space="preserve"> behaving in a way that is perceived as normal or effective. For example, new clothing fashions can be seen as descriptive norms. People may begin wearing a new type of clothing if they see that a sufficient number of other people are wearing the new clothing type and if they prefer to wear clothing that </w:t>
+        <w:t xml:space="preserve">, 2006). People conform with a descriptive norm when they expect a majority of other people to also conform and when they have a preference for behaving in a way that is perceived as normal or effective. For example, new clothing fashions can be seen as descriptive norms. People may begin wearing a new type of clothing if they see that a sufficient number of other people are wearing the new clothing type and if they prefer to wear clothing that </w:t>
       </w:r>
       <w:r>
         <w:rPr>
@@ -8088,7 +8008,7 @@
           <w:sz w:val="24"/>
           <w:szCs w:val="24"/>
         </w:rPr>
-        <w:t xml:space="preserve">, 2018). For example, there is a convention at auctions to raise your hand or sign to make a bid. This is a convention because it is seen as being commonly followed in a particular situation, coordinates people’s behavior to achieve a common goal, and entails mutual expectations of </w:t>
+        <w:t xml:space="preserve">, 2018). For example, there is a convention at auctions to raise your hand or sign to make a bid. This is a convention because it is seen as being commonly followed in a particular situation, </w:t>
       </w:r>
       <w:r>
         <w:rPr>
@@ -8097,7 +8017,7 @@
           <w:szCs w:val="24"/>
         </w:rPr>
         <w:lastRenderedPageBreak/>
-        <w:t xml:space="preserve">compliance. The attendees at the auction expect anyone interested in making a bid to use the agreed-upon behavioral guideline. Conventions tend to be long-lasting because once a behavior has been established as an effective solution for coordinating people’s behaviors, the convention </w:t>
+        <w:t xml:space="preserve">coordinates people’s behavior to achieve a common goal, and entails mutual expectations of compliance. The attendees at the auction expect anyone interested in making a bid to use the agreed-upon behavioral guideline. Conventions tend to be long-lasting because once a behavior has been established as an effective solution for coordinating people’s behaviors, the convention </w:t>
       </w:r>
       <w:r>
         <w:rPr>
@@ -8423,7 +8343,7 @@
           <w:sz w:val="24"/>
           <w:szCs w:val="24"/>
         </w:rPr>
-        <w:t xml:space="preserve"> comply with the norm, and transgressions can be met with social </w:t>
+        <w:t xml:space="preserve"> comply with the norm, </w:t>
       </w:r>
       <w:r>
         <w:rPr>
@@ -8432,6 +8352,25 @@
           <w:sz w:val="24"/>
           <w:szCs w:val="24"/>
         </w:rPr>
+        <w:t xml:space="preserve">compliance often goes against self-interest, </w:t>
+      </w:r>
+      <w:r>
+        <w:rPr>
+          <w:rFonts w:ascii="Times New Roman" w:hAnsi="Times New Roman" w:cs="Times New Roman"/>
+          <w:iCs/>
+          <w:sz w:val="24"/>
+          <w:szCs w:val="24"/>
+        </w:rPr>
+        <w:t xml:space="preserve">and transgressions can be met with social </w:t>
+      </w:r>
+      <w:r>
+        <w:rPr>
+          <w:rFonts w:ascii="Times New Roman" w:hAnsi="Times New Roman" w:cs="Times New Roman"/>
+          <w:iCs/>
+          <w:sz w:val="24"/>
+          <w:szCs w:val="24"/>
+        </w:rPr>
+        <w:lastRenderedPageBreak/>
         <w:t>consequences</w:t>
       </w:r>
       <w:r>
@@ -8461,17 +8400,7 @@
           <w:sz w:val="24"/>
           <w:szCs w:val="24"/>
         </w:rPr>
-        <w:t xml:space="preserve">, 2006). By moralized, I mean that the behavior being </w:t>
-      </w:r>
-      <w:r>
-        <w:rPr>
-          <w:rFonts w:ascii="Times New Roman" w:hAnsi="Times New Roman" w:cs="Times New Roman"/>
-          <w:iCs/>
-          <w:sz w:val="24"/>
-          <w:szCs w:val="24"/>
-        </w:rPr>
-        <w:lastRenderedPageBreak/>
-        <w:t>constrained or endorsed by a rule is discussed in one’s society in terms of the behavior’s moral rightness or wrongness</w:t>
+        <w:t>, 2006). By moralized, I mean that the behavior being constrained or endorsed by a rule is discussed in one’s society in terms of the behavior’s moral rightness or wrongness</w:t>
       </w:r>
       <w:r>
         <w:rPr>
@@ -8835,6 +8764,7 @@
           <w:sz w:val="24"/>
           <w:szCs w:val="24"/>
         </w:rPr>
+        <w:lastRenderedPageBreak/>
         <w:t xml:space="preserve">Definitions of Types of Norms </w:t>
       </w:r>
     </w:p>
@@ -8872,7 +8802,6 @@
                 <w:sz w:val="24"/>
                 <w:szCs w:val="24"/>
               </w:rPr>
-              <w:lastRenderedPageBreak/>
               <w:t>Type of Norm</w:t>
             </w:r>
           </w:p>
@@ -9172,7 +9101,23 @@
                 <w:sz w:val="24"/>
                 <w:szCs w:val="24"/>
               </w:rPr>
-              <w:t>one to comply with, and that are moralized; tend to have sanctions (external and/or internal)</w:t>
+              <w:t xml:space="preserve">one to comply with, and that are moralized; </w:t>
+            </w:r>
+            <w:r>
+              <w:rPr>
+                <w:rFonts w:ascii="Times New Roman" w:hAnsi="Times New Roman" w:cs="Times New Roman"/>
+                <w:sz w:val="24"/>
+                <w:szCs w:val="24"/>
+              </w:rPr>
+              <w:t xml:space="preserve">typically go against one’s self-interest; </w:t>
+            </w:r>
+            <w:r>
+              <w:rPr>
+                <w:rFonts w:ascii="Times New Roman" w:hAnsi="Times New Roman" w:cs="Times New Roman"/>
+                <w:sz w:val="24"/>
+                <w:szCs w:val="24"/>
+              </w:rPr>
+              <w:t>tend to have sanctions (external and/or internal)</w:t>
             </w:r>
           </w:p>
         </w:tc>
@@ -9318,7 +9263,7 @@
           <w:sz w:val="24"/>
           <w:szCs w:val="24"/>
         </w:rPr>
-        <w:t xml:space="preserve">has not been previously investigated. This methodological change will allow me to examine </w:t>
+        <w:t xml:space="preserve">has not been previously investigated. This </w:t>
       </w:r>
       <w:r>
         <w:rPr>
@@ -9327,6 +9272,16 @@
           <w:sz w:val="24"/>
           <w:szCs w:val="24"/>
         </w:rPr>
+        <w:lastRenderedPageBreak/>
+        <w:t xml:space="preserve">methodological change will allow me to examine </w:t>
+      </w:r>
+      <w:r>
+        <w:rPr>
+          <w:rFonts w:ascii="Times New Roman" w:hAnsi="Times New Roman" w:cs="Times New Roman"/>
+          <w:iCs/>
+          <w:sz w:val="24"/>
+          <w:szCs w:val="24"/>
+        </w:rPr>
         <w:t xml:space="preserve">how the effectiveness of </w:t>
       </w:r>
       <w:r>
@@ -9336,17 +9291,7 @@
           <w:sz w:val="24"/>
           <w:szCs w:val="24"/>
         </w:rPr>
-        <w:t>different norm-</w:t>
-      </w:r>
-      <w:r>
-        <w:rPr>
-          <w:rFonts w:ascii="Times New Roman" w:hAnsi="Times New Roman" w:cs="Times New Roman"/>
-          <w:iCs/>
-          <w:sz w:val="24"/>
-          <w:szCs w:val="24"/>
-        </w:rPr>
-        <w:lastRenderedPageBreak/>
-        <w:t>intervention conditions</w:t>
+        <w:t>different norm-intervention conditions</w:t>
       </w:r>
       <w:r>
         <w:rPr>
@@ -9704,7 +9649,17 @@
           <w:sz w:val="24"/>
           <w:szCs w:val="24"/>
         </w:rPr>
-        <w:t xml:space="preserve">The clothing industry has also been widely critiqued for its many negative impacts on the environment, including its contribution to GHG emissions (Choudhury, 2014; </w:t>
+        <w:t xml:space="preserve">The clothing industry has also been widely critiqued for its many negative impacts on the environment, including its contribution to </w:t>
+      </w:r>
+      <w:r>
+        <w:rPr>
+          <w:rFonts w:ascii="Times New Roman" w:hAnsi="Times New Roman" w:cs="Times New Roman"/>
+          <w:iCs/>
+          <w:sz w:val="24"/>
+          <w:szCs w:val="24"/>
+        </w:rPr>
+        <w:lastRenderedPageBreak/>
+        <w:t xml:space="preserve">GHG emissions (Choudhury, 2014; </w:t>
       </w:r>
       <w:proofErr w:type="spellStart"/>
       <w:r>
@@ -9724,25 +9679,7 @@
           <w:sz w:val="24"/>
           <w:szCs w:val="24"/>
         </w:rPr>
-        <w:t xml:space="preserve">, Nielsen, &amp; Müller, 2017; </w:t>
-      </w:r>
-      <w:r>
-        <w:rPr>
-          <w:rFonts w:ascii="Times New Roman" w:hAnsi="Times New Roman" w:cs="Times New Roman"/>
-          <w:iCs/>
-          <w:sz w:val="24"/>
-          <w:szCs w:val="24"/>
-        </w:rPr>
-        <w:t>Huang et al., 2016;</w:t>
-      </w:r>
-      <w:r>
-        <w:rPr>
-          <w:rFonts w:ascii="Times New Roman" w:hAnsi="Times New Roman" w:cs="Times New Roman"/>
-          <w:iCs/>
-          <w:sz w:val="24"/>
-          <w:szCs w:val="24"/>
-        </w:rPr>
-        <w:t xml:space="preserve"> Ivanova et al., 2015; </w:t>
+        <w:t xml:space="preserve">, Nielsen, &amp; Müller, 2017; Huang et al., 2016; Ivanova et al., 2015; </w:t>
       </w:r>
       <w:proofErr w:type="spellStart"/>
       <w:r>
@@ -9784,7 +9721,6 @@
           <w:sz w:val="24"/>
           <w:szCs w:val="24"/>
         </w:rPr>
-        <w:lastRenderedPageBreak/>
         <w:t>The</w:t>
       </w:r>
       <w:r>
@@ -10001,9 +9937,8 @@
           <w:sz w:val="24"/>
           <w:szCs w:val="24"/>
         </w:rPr>
-        <w:t xml:space="preserve"> people </w:t>
-      </w:r>
-      <w:proofErr w:type="gramStart"/>
+        <w:t xml:space="preserve"> people more positively who rarely buy brand-new clothing items.”). A complete description of the two framings that are being used is </w:t>
+      </w:r>
       <w:r>
         <w:rPr>
           <w:rFonts w:ascii="Times New Roman" w:hAnsi="Times New Roman" w:cs="Times New Roman"/>
@@ -10011,29 +9946,8 @@
           <w:sz w:val="24"/>
           <w:szCs w:val="24"/>
         </w:rPr>
-        <w:t>more positively who rarely buy brand-new clothing items</w:t>
-      </w:r>
-      <w:proofErr w:type="gramEnd"/>
-      <w:r>
-        <w:rPr>
-          <w:rFonts w:ascii="Times New Roman" w:hAnsi="Times New Roman" w:cs="Times New Roman"/>
-          <w:iCs/>
-          <w:sz w:val="24"/>
-          <w:szCs w:val="24"/>
-        </w:rPr>
-        <w:t xml:space="preserve">.”). A complete description of the two framings that are being used is </w:t>
-      </w:r>
-      <w:proofErr w:type="gramStart"/>
-      <w:r>
-        <w:rPr>
-          <w:rFonts w:ascii="Times New Roman" w:hAnsi="Times New Roman" w:cs="Times New Roman"/>
-          <w:iCs/>
-          <w:sz w:val="24"/>
-          <w:szCs w:val="24"/>
-        </w:rPr>
         <w:t>elaborated on</w:t>
       </w:r>
-      <w:proofErr w:type="gramEnd"/>
       <w:r>
         <w:rPr>
           <w:rFonts w:ascii="Times New Roman" w:hAnsi="Times New Roman" w:cs="Times New Roman"/>
@@ -10485,7 +10399,25 @@
           <w:sz w:val="24"/>
           <w:szCs w:val="24"/>
         </w:rPr>
-        <w:t xml:space="preserve"> exploratory questions for which there is not enough previously established empirical evidence to make an a priori prediction. The first exploratory research question is which norm-intervention condition produces the largest change in people’s clothing consumption intentions and behaviors. </w:t>
+        <w:t xml:space="preserve"> exploratory questions for which there is not enough previously established empirical evidence to make an </w:t>
+      </w:r>
+      <w:r>
+        <w:rPr>
+          <w:rFonts w:ascii="Times New Roman" w:hAnsi="Times New Roman" w:cs="Times New Roman"/>
+          <w:i/>
+          <w:sz w:val="24"/>
+          <w:szCs w:val="24"/>
+        </w:rPr>
+        <w:t>a priori</w:t>
+      </w:r>
+      <w:r>
+        <w:rPr>
+          <w:rFonts w:ascii="Times New Roman" w:hAnsi="Times New Roman" w:cs="Times New Roman"/>
+          <w:iCs/>
+          <w:sz w:val="24"/>
+          <w:szCs w:val="24"/>
+        </w:rPr>
+        <w:t xml:space="preserve"> prediction. The first exploratory research question is which norm-intervention condition produces the largest change in people’s clothing consumption intentions and behaviors. </w:t>
       </w:r>
     </w:p>
     <w:p>
@@ -10662,27 +10594,7 @@
           <w:szCs w:val="24"/>
         </w:rPr>
         <w:tab/>
-        <w:t xml:space="preserve">These items were analyzed using a principal components analysis in order to 1) provide empirical justification for the existence of the </w:t>
-      </w:r>
-      <w:proofErr w:type="gramStart"/>
-      <w:r>
-        <w:rPr>
-          <w:rFonts w:ascii="Times New Roman" w:hAnsi="Times New Roman" w:cs="Times New Roman"/>
-          <w:bCs/>
-          <w:sz w:val="24"/>
-          <w:szCs w:val="24"/>
-        </w:rPr>
-        <w:t>theoretically-proposed</w:t>
-      </w:r>
-      <w:proofErr w:type="gramEnd"/>
-      <w:r>
-        <w:rPr>
-          <w:rFonts w:ascii="Times New Roman" w:hAnsi="Times New Roman" w:cs="Times New Roman"/>
-          <w:bCs/>
-          <w:sz w:val="24"/>
-          <w:szCs w:val="24"/>
-        </w:rPr>
-        <w:t xml:space="preserve"> norm constructs in this study, and 2) inform the language that will be used to construct the norm-intervention conditions in the </w:t>
+        <w:t xml:space="preserve">These items were analyzed using a principal components analysis in order to 1) provide empirical justification for the existence of the theoretically-proposed norm constructs in this study, and 2) inform the language that will be used to construct the norm-intervention conditions in the </w:t>
       </w:r>
       <w:r>
         <w:rPr>
@@ -12572,25 +12484,7 @@
                 <w:sz w:val="24"/>
                 <w:szCs w:val="24"/>
               </w:rPr>
-              <w:t xml:space="preserve">Even if people expect me to wear this type of clothing, no one </w:t>
-            </w:r>
-            <w:proofErr w:type="gramStart"/>
-            <w:r>
-              <w:rPr>
-                <w:rFonts w:ascii="Times New Roman" w:hAnsi="Times New Roman" w:cs="Times New Roman"/>
-                <w:sz w:val="24"/>
-                <w:szCs w:val="24"/>
-              </w:rPr>
-              <w:t>would</w:t>
-            </w:r>
-            <w:proofErr w:type="gramEnd"/>
-            <w:r>
-              <w:rPr>
-                <w:rFonts w:ascii="Times New Roman" w:hAnsi="Times New Roman" w:cs="Times New Roman"/>
-                <w:sz w:val="24"/>
-                <w:szCs w:val="24"/>
-              </w:rPr>
-              <w:t xml:space="preserve"> judge me if I failed to wear clothing similar to the clothing item that I got. </w:t>
+              <w:t xml:space="preserve">Even if people expect me to wear this type of clothing, no one would judge me if I failed to wear clothing similar to the clothing item that I got. </w:t>
             </w:r>
           </w:p>
         </w:tc>
@@ -12985,7 +12879,6 @@
               <w:t>I got this clothing item for events that I would feel impolite at if I did not wear something similar to the clothing item that I got (</w:t>
             </w:r>
             <w:proofErr w:type="spellStart"/>
-            <w:proofErr w:type="gramStart"/>
             <w:r>
               <w:rPr>
                 <w:rFonts w:ascii="Times New Roman" w:hAnsi="Times New Roman" w:cs="Times New Roman"/>
@@ -13001,16 +12894,7 @@
                 <w:sz w:val="24"/>
                 <w:szCs w:val="24"/>
               </w:rPr>
-              <w:t>.</w:t>
-            </w:r>
-            <w:proofErr w:type="gramEnd"/>
-            <w:r>
-              <w:rPr>
-                <w:rFonts w:ascii="Times New Roman" w:hAnsi="Times New Roman" w:cs="Times New Roman"/>
-                <w:sz w:val="24"/>
-                <w:szCs w:val="24"/>
-              </w:rPr>
-              <w:t>, for work, a wedding, a job interview, etc.).</w:t>
+              <w:t>., for work, a wedding, a job interview, etc.).</w:t>
             </w:r>
           </w:p>
         </w:tc>
@@ -13564,25 +13448,7 @@
           <w:sz w:val="24"/>
           <w:szCs w:val="24"/>
         </w:rPr>
-        <w:t xml:space="preserve">First, the items in Table 2 were assessed using a confirmatory factor analysis to examine whether a model with items loading onto their expected norm/non-norm constructs fit the data well. Overall, the CFA results suggested </w:t>
-      </w:r>
-      <w:proofErr w:type="gramStart"/>
-      <w:r>
-        <w:rPr>
-          <w:rFonts w:ascii="Times New Roman" w:hAnsi="Times New Roman" w:cs="Times New Roman"/>
-          <w:sz w:val="24"/>
-          <w:szCs w:val="24"/>
-        </w:rPr>
-        <w:t>inadequate</w:t>
-      </w:r>
-      <w:proofErr w:type="gramEnd"/>
-      <w:r>
-        <w:rPr>
-          <w:rFonts w:ascii="Times New Roman" w:hAnsi="Times New Roman" w:cs="Times New Roman"/>
-          <w:sz w:val="24"/>
-          <w:szCs w:val="24"/>
-        </w:rPr>
-        <w:t xml:space="preserve"> fit of the confirmatory model. There was a significant difference between the model-suggested covariance matrix and the observed covariance matrix, χ</w:t>
+        <w:t>First, the items in Table 2 were assessed using a confirmatory factor analysis to examine whether a model with items loading onto their expected norm/non-norm constructs fit the data well. Overall, the CFA results suggested inadequate fit of the confirmatory model. There was a significant difference between the model-suggested covariance matrix and the observed covariance matrix, χ</w:t>
       </w:r>
       <w:r>
         <w:rPr>
@@ -13720,25 +13586,7 @@
           <w:sz w:val="24"/>
           <w:szCs w:val="24"/>
         </w:rPr>
-        <w:t xml:space="preserve"> rotation because I expected the components to be correlated with each other, and I extracted seven components because this was the originally intended number of variables the items were meant to assess. The resulting pattern matrix showing which component each item was most strongly associated with is shown in Table 3 below. Items are bolded underneath the component they loaded onto most strongly. Component loadings under 0.20 are not reported. Each component is labeled based on which type of normative (or non-normative) construct the items seem to </w:t>
-      </w:r>
-      <w:proofErr w:type="gramStart"/>
-      <w:r>
-        <w:rPr>
-          <w:rFonts w:ascii="Times New Roman" w:hAnsi="Times New Roman" w:cs="Times New Roman"/>
-          <w:sz w:val="24"/>
-          <w:szCs w:val="24"/>
-        </w:rPr>
-        <w:t>most aptly capture</w:t>
-      </w:r>
-      <w:proofErr w:type="gramEnd"/>
-      <w:r>
-        <w:rPr>
-          <w:rFonts w:ascii="Times New Roman" w:hAnsi="Times New Roman" w:cs="Times New Roman"/>
-          <w:sz w:val="24"/>
-          <w:szCs w:val="24"/>
-        </w:rPr>
-        <w:t>.</w:t>
+        <w:t xml:space="preserve"> rotation because I expected the components to be correlated with each other, and I extracted seven components because this was the originally intended number of variables the items were meant to assess. The resulting pattern matrix showing which component each item was most strongly associated with is shown in Table 3 below. Items are bolded underneath the component they loaded onto most strongly. Component loadings under 0.20 are not reported. Each component is labeled based on which type of normative (or non-normative) construct the items seem to most aptly capture.</w:t>
       </w:r>
     </w:p>
     <w:p>
@@ -17130,21 +16978,7 @@
               <w:rPr>
                 <w:rFonts w:ascii="Times New Roman" w:hAnsi="Times New Roman" w:cs="Times New Roman"/>
               </w:rPr>
-              <w:t xml:space="preserve">Even if people expect me to wear this type of clothing, no one </w:t>
-            </w:r>
-            <w:proofErr w:type="gramStart"/>
-            <w:r>
-              <w:rPr>
-                <w:rFonts w:ascii="Times New Roman" w:hAnsi="Times New Roman" w:cs="Times New Roman"/>
-              </w:rPr>
-              <w:t>would</w:t>
-            </w:r>
-            <w:proofErr w:type="gramEnd"/>
-            <w:r>
-              <w:rPr>
-                <w:rFonts w:ascii="Times New Roman" w:hAnsi="Times New Roman" w:cs="Times New Roman"/>
-              </w:rPr>
-              <w:t xml:space="preserve"> judge me if I failed to wear clothing similar to the clothing item that I got. (</w:t>
+              <w:t>Even if people expect me to wear this type of clothing, no one would judge me if I failed to wear clothing similar to the clothing item that I got. (</w:t>
             </w:r>
             <w:r>
               <w:rPr>
@@ -19998,25 +19832,7 @@
           <w:sz w:val="24"/>
           <w:szCs w:val="24"/>
         </w:rPr>
-        <w:t xml:space="preserve">Although the social norm items </w:t>
-      </w:r>
-      <w:proofErr w:type="gramStart"/>
-      <w:r>
-        <w:rPr>
-          <w:rFonts w:ascii="Times New Roman" w:hAnsi="Times New Roman" w:cs="Times New Roman"/>
-          <w:sz w:val="24"/>
-          <w:szCs w:val="24"/>
-        </w:rPr>
-        <w:t>loaded</w:t>
-      </w:r>
-      <w:proofErr w:type="gramEnd"/>
-      <w:r>
-        <w:rPr>
-          <w:rFonts w:ascii="Times New Roman" w:hAnsi="Times New Roman" w:cs="Times New Roman"/>
-          <w:sz w:val="24"/>
-          <w:szCs w:val="24"/>
-        </w:rPr>
-        <w:t xml:space="preserve"> onto two separate constructs, informal and formal, these two components will be combined into a single social-norm intervention condition in the norm-intervention phase of this study. This is because, firstly, the difference between these two types of social norms is</w:t>
+        <w:t>Although the social norm items loaded onto two separate constructs, informal and formal, these two components will be combined into a single social-norm intervention condition in the norm-intervention phase of this study. This is because, firstly, the difference between these two types of social norms is</w:t>
       </w:r>
       <w:r>
         <w:rPr>
@@ -20052,25 +19868,7 @@
           <w:sz w:val="24"/>
           <w:szCs w:val="24"/>
         </w:rPr>
-        <w:t xml:space="preserve">The second difference between the variables resulting from the PCA and those intended is that several of the descriptive norm and convention items </w:t>
-      </w:r>
-      <w:proofErr w:type="gramStart"/>
-      <w:r>
-        <w:rPr>
-          <w:rFonts w:ascii="Times New Roman" w:hAnsi="Times New Roman" w:cs="Times New Roman"/>
-          <w:sz w:val="24"/>
-          <w:szCs w:val="24"/>
-        </w:rPr>
-        <w:t>grouped</w:t>
-      </w:r>
-      <w:proofErr w:type="gramEnd"/>
-      <w:r>
-        <w:rPr>
-          <w:rFonts w:ascii="Times New Roman" w:hAnsi="Times New Roman" w:cs="Times New Roman"/>
-          <w:sz w:val="24"/>
-          <w:szCs w:val="24"/>
-        </w:rPr>
-        <w:t xml:space="preserve"> together to form a single component. One reason for this could be that there were no items assessing an important aspect </w:t>
+        <w:t xml:space="preserve">The second difference between the variables resulting from the PCA and those intended is that several of the descriptive norm and convention items grouped together to form a single component. One reason for this could be that there were no items assessing an important aspect </w:t>
       </w:r>
       <w:r>
         <w:rPr>
@@ -20138,6 +19936,54 @@
         <w:contextualSpacing/>
         <w:rPr>
           <w:rFonts w:ascii="Times New Roman" w:hAnsi="Times New Roman" w:cs="Times New Roman"/>
+          <w:sz w:val="24"/>
+          <w:szCs w:val="24"/>
+        </w:rPr>
+      </w:pPr>
+      <w:r>
+        <w:rPr>
+          <w:rFonts w:ascii="Times New Roman" w:hAnsi="Times New Roman" w:cs="Times New Roman"/>
+          <w:sz w:val="24"/>
+          <w:szCs w:val="24"/>
+        </w:rPr>
+        <w:t xml:space="preserve">Finally, the moral norm component largely captured getting a clothing item because it fits with broader values (e.g., </w:t>
+      </w:r>
+      <w:r>
+        <w:rPr>
+          <w:rFonts w:ascii="Times New Roman" w:hAnsi="Times New Roman" w:cs="Times New Roman"/>
+          <w:sz w:val="24"/>
+          <w:szCs w:val="24"/>
+        </w:rPr>
+        <w:t>benefiting</w:t>
+      </w:r>
+      <w:r>
+        <w:rPr>
+          <w:rFonts w:ascii="Times New Roman" w:hAnsi="Times New Roman" w:cs="Times New Roman"/>
+          <w:sz w:val="24"/>
+          <w:szCs w:val="24"/>
+        </w:rPr>
+        <w:t xml:space="preserve"> the economy, supporting companies’ ethical positions). The items assessing a felt moral obligation to wear clothing similar to the clothing item described, or dressing in ways that fit with one’s principles, tended to load onto different components. Thus, when constructing the moral norm condition for the norm-intervention phase of this study, I plan to use language that refers to rules for behaving in ways that align with broader, moralized values that could be associated with acquiring new clothing items. </w:t>
+      </w:r>
+    </w:p>
+    <w:p>
+      <w:pPr>
+        <w:spacing w:line="480" w:lineRule="auto"/>
+        <w:ind w:firstLine="720"/>
+        <w:contextualSpacing/>
+        <w:rPr>
+          <w:rFonts w:ascii="Times New Roman" w:hAnsi="Times New Roman" w:cs="Times New Roman"/>
+          <w:sz w:val="24"/>
+          <w:szCs w:val="24"/>
+        </w:rPr>
+      </w:pPr>
+    </w:p>
+    <w:p>
+      <w:pPr>
+        <w:spacing w:line="480" w:lineRule="auto"/>
+        <w:ind w:firstLine="720"/>
+        <w:contextualSpacing/>
+        <w:rPr>
+          <w:rFonts w:ascii="Times New Roman" w:hAnsi="Times New Roman" w:cs="Times New Roman"/>
           <w:iCs/>
           <w:sz w:val="24"/>
           <w:szCs w:val="24"/>
@@ -20149,23 +19995,7 @@
           <w:sz w:val="24"/>
           <w:szCs w:val="24"/>
         </w:rPr>
-        <w:t xml:space="preserve">Finally, the moral norm component largely captured getting a clothing item because it fits with broader values (e.g., </w:t>
-      </w:r>
-      <w:r>
-        <w:rPr>
-          <w:rFonts w:ascii="Times New Roman" w:hAnsi="Times New Roman" w:cs="Times New Roman"/>
-          <w:sz w:val="24"/>
-          <w:szCs w:val="24"/>
-        </w:rPr>
-        <w:t>benefiting</w:t>
-      </w:r>
-      <w:r>
-        <w:rPr>
-          <w:rFonts w:ascii="Times New Roman" w:hAnsi="Times New Roman" w:cs="Times New Roman"/>
-          <w:sz w:val="24"/>
-          <w:szCs w:val="24"/>
-        </w:rPr>
-        <w:t xml:space="preserve"> the economy, supporting companies’ ethical positions). The items assessing a felt moral obligation to wear clothing similar to the clothing item described, or dressing in ways that fit with one’s principles, tended to load onto different components. Thus, when constructing the moral norm condition for the norm-intervention phase of this study, I plan to use language that refers to rules for behaving in ways that align with broader, moralized values that could be associated with acquiring new clothing items. </w:t>
+        <w:t xml:space="preserve">-- add a transition sentence or paragraph -- </w:t>
       </w:r>
     </w:p>
     <w:sectPr>

</xml_diff>